<commit_message>
arrumado espaçamento do trabalho de história
</commit_message>
<xml_diff>
--- a/Matérias/História/Atividades/Trabalho 4 Bimes/trabalho 4 bimestre.docx
+++ b/Matérias/História/Atividades/Trabalho 4 Bimes/trabalho 4 bimestre.docx
@@ -862,7 +862,15 @@
         <w:t xml:space="preserve"> </w:t>
       </w:r>
       <w:r>
-        <w:t>aluno durante as aulas e outros, pré supondo um conhecimento dos alunos, citam</w:t>
+        <w:t xml:space="preserve">aluno durante as aulas e outros, </w:t>
+      </w:r>
+      <w:proofErr w:type="spellStart"/>
+      <w:r>
+        <w:t>pré</w:t>
+      </w:r>
+      <w:proofErr w:type="spellEnd"/>
+      <w:r>
+        <w:t xml:space="preserve"> supondo um conhecimento dos alunos, citam</w:t>
       </w:r>
       <w:r>
         <w:t xml:space="preserve"> </w:t>
@@ -1709,8 +1717,13 @@
       <w:r>
         <w:t xml:space="preserve"> </w:t>
       </w:r>
-      <w:r>
-        <w:t>a população brasileira diante das mais diversas adversidades acreditam ser</w:t>
+      <w:proofErr w:type="gramStart"/>
+      <w:r>
+        <w:t>a população brasileira diante das mais diversas adversidades acreditam</w:t>
+      </w:r>
+      <w:proofErr w:type="gramEnd"/>
+      <w:r>
+        <w:t xml:space="preserve"> ser</w:t>
       </w:r>
       <w:r>
         <w:t xml:space="preserve"> </w:t>
@@ -2161,7 +2174,15 @@
         <w:t xml:space="preserve"> </w:t>
       </w:r>
       <w:r>
-        <w:t>dirigido por Stephen Chbosky)</w:t>
+        <w:t xml:space="preserve">dirigido por Stephen </w:t>
+      </w:r>
+      <w:proofErr w:type="spellStart"/>
+      <w:r>
+        <w:t>Chbosky</w:t>
+      </w:r>
+      <w:proofErr w:type="spellEnd"/>
+      <w:r>
+        <w:t>)</w:t>
       </w:r>
       <w:r>
         <w:br/>
@@ -2202,7 +2223,15 @@
         <w:t xml:space="preserve"> </w:t>
       </w:r>
       <w:r>
-        <w:t>de Van Gogh do canal Ludoviajante)</w:t>
+        <w:t xml:space="preserve">de Van Gogh do canal </w:t>
+      </w:r>
+      <w:proofErr w:type="spellStart"/>
+      <w:r>
+        <w:t>Ludoviajante</w:t>
+      </w:r>
+      <w:proofErr w:type="spellEnd"/>
+      <w:r>
+        <w:t>)</w:t>
       </w:r>
       <w:r>
         <w:br/>
@@ -2282,7 +2311,15 @@
         <w:t xml:space="preserve"> </w:t>
       </w:r>
       <w:r>
-        <w:t>(Uma carta aberta para o vazio e para quem se perdeu nele do canal Ludoviajante)</w:t>
+        <w:t xml:space="preserve">(Uma carta aberta para o vazio e para quem se perdeu nele do canal </w:t>
+      </w:r>
+      <w:proofErr w:type="spellStart"/>
+      <w:r>
+        <w:t>Ludoviajante</w:t>
+      </w:r>
+      <w:proofErr w:type="spellEnd"/>
+      <w:r>
+        <w:t>)</w:t>
       </w:r>
       <w:r>
         <w:br/>
@@ -2310,7 +2347,15 @@
         <w:t xml:space="preserve"> </w:t>
       </w:r>
       <w:r>
-        <w:t>por que faria perguntas? O vazio não presa por ser preenchido, pois ai deixaria de</w:t>
+        <w:t xml:space="preserve">por que faria perguntas? O vazio não presa por ser preenchido, pois </w:t>
+      </w:r>
+      <w:proofErr w:type="gramStart"/>
+      <w:r>
+        <w:t>ai</w:t>
+      </w:r>
+      <w:proofErr w:type="gramEnd"/>
+      <w:r>
+        <w:t xml:space="preserve"> deixaria de</w:t>
       </w:r>
       <w:r>
         <w:t xml:space="preserve"> </w:t>

</xml_diff>